<commit_message>
blog post about unified spreadsheet
</commit_message>
<xml_diff>
--- a/docs/Blog posts/Aug2015/spragueClostridiales.docx
+++ b/docs/Blog posts/Aug2015/spragueClostridiales.docx
@@ -1,192 +1,292 @@
 
 <file path=word/document.xml><?xml version="1.0" encoding="utf-8"?>
-<w:document xmlns:w="http://schemas.openxmlformats.org/wordprocessingml/2006/main" xmlns:m="http://schemas.openxmlformats.org/officeDocument/2006/math" xmlns:r="http://schemas.openxmlformats.org/officeDocument/2006/relationships" xmlns:o="urn:schemas-microsoft-com:office:office" xmlns:v="urn:schemas-microsoft-com:vml" xmlns:w10="urn:schemas-microsoft-com:office:word" xmlns:a="http://schemas.openxmlformats.org/drawingml/2006/main" xmlns:pic="http://schemas.openxmlformats.org/drawingml/2006/picture" xmlns:wp="http://schemas.openxmlformats.org/drawingml/2006/wordprocessingDrawing">
+<w:document xmlns:wpc="http://schemas.microsoft.com/office/word/2010/wordprocessingCanvas" xmlns:mc="http://schemas.openxmlformats.org/markup-compatibility/2006" xmlns:o="urn:schemas-microsoft-com:office:office" xmlns:r="http://schemas.openxmlformats.org/officeDocument/2006/relationships" xmlns:m="http://schemas.openxmlformats.org/officeDocument/2006/math" xmlns:v="urn:schemas-microsoft-com:vml" xmlns:wp14="http://schemas.microsoft.com/office/word/2010/wordprocessingDrawing" xmlns:wp="http://schemas.openxmlformats.org/drawingml/2006/wordprocessingDrawing" xmlns:w10="urn:schemas-microsoft-com:office:word" xmlns:w="http://schemas.openxmlformats.org/wordprocessingml/2006/main" xmlns:w14="http://schemas.microsoft.com/office/word/2010/wordml" xmlns:w15="http://schemas.microsoft.com/office/word/2012/wordml" xmlns:wpg="http://schemas.microsoft.com/office/word/2010/wordprocessingGroup" xmlns:wpi="http://schemas.microsoft.com/office/word/2010/wordprocessingInk" xmlns:wne="http://schemas.microsoft.com/office/word/2006/wordml" xmlns:wps="http://schemas.microsoft.com/office/word/2010/wordprocessingShape" mc:Ignorable="w14 w15 wp14">
   <w:body>
     <w:p>
       <w:pPr>
         <w:pStyle w:val="Heading1"/>
       </w:pPr>
-      <w:bookmarkStart w:id="21" w:name="all-my-ubiome-results-in-a-single-table"/>
-      <w:bookmarkEnd w:id="21"/>
-      <w:r>
-        <w:t xml:space="preserve">All my uBiome results in a single table</w:t>
+      <w:bookmarkStart w:id="0" w:name="all-my-ubiome-results-in-a-single-table"/>
+      <w:bookmarkEnd w:id="0"/>
+      <w:r>
+        <w:t>All my uBiome results in a single table</w:t>
       </w:r>
     </w:p>
     <w:p>
       <w:r>
-        <w:t xml:space="preserve">I often read news about a fresh scientific discovery involving the microbiome and immediately wonder if the discovery applies to me. For example, I recently saw</w:t>
-      </w:r>
-      <w:r>
-        <w:t xml:space="preserve"> </w:t>
-      </w:r>
-      <w:hyperlink r:id="rId22">
+        <w:t xml:space="preserve">I often read news about a fresh scientific discovery involving the microbiome and immediately wonder if the discovery applies to me. For example, I recently saw </w:t>
+      </w:r>
+      <w:hyperlink r:id="rId5">
         <w:r>
           <w:rPr>
             <w:rStyle w:val="Link"/>
           </w:rPr>
-          <w:t xml:space="preserve">a study from Oregon State University</w:t>
+          <w:t>a study from Oregon State University</w:t>
         </w:r>
       </w:hyperlink>
       <w:r>
-        <w:t xml:space="preserve"> </w:t>
-      </w:r>
-      <w:r>
-        <w:t xml:space="preserve">that seemed to find a link between high sugar diets and “cognitive flexibility”, i.e. your ability to adapt and adjust to changing circumstances. The study’s author, Kathy Magnusson, a professor in the OSU College of Veterinary Medicine, found that mice who eat lots of sugar have elevated levels of Clostridiales bacteria, and that this seemed to relate to a slower ability to solve a maze. Hmmm, I thought — how much Clostridiales do I have?</w:t>
+        <w:t xml:space="preserve"> that seemed to find a link between high sugar diets and “cognitive flexibility”, i.e. your ability to adapt and adjust to changing circumsta</w:t>
+      </w:r>
+      <w:r>
+        <w:t>nces. The study’s author, Kathy Magnusson, a professor in the OSU College of Veterinary Medicine, found that mice who eat lots of sugar have elevated levels of Clostridiales bacteria, and that this seemed to relate to a slower ability to solve a maze. Hmmm</w:t>
+      </w:r>
+      <w:r>
+        <w:t>, I thought — how much Clostridiales do I have?</w:t>
       </w:r>
     </w:p>
     <w:p>
       <w:r>
-        <w:t xml:space="preserve">If you have just one uBiome result, that’s easy: log into</w:t>
-      </w:r>
-      <w:r>
-        <w:t xml:space="preserve"> </w:t>
-      </w:r>
-      <w:hyperlink r:id="rId23">
+        <w:t xml:space="preserve">If you have just one uBiome result, that’s easy: log into </w:t>
+      </w:r>
+      <w:hyperlink r:id="rId6">
         <w:r>
           <w:rPr>
             <w:rStyle w:val="Link"/>
           </w:rPr>
-          <w:t xml:space="preserve">http://app.ubiome.com</w:t>
+          <w:t>http://app.ubiome.com</w:t>
         </w:r>
       </w:hyperlink>
       <w:r>
-        <w:t xml:space="preserve"> </w:t>
-      </w:r>
-      <w:r>
-        <w:t xml:space="preserve">and search for it in the section “All My Bacteria”. (As far as I know there’s no “search” button yet on the uBiome dashboard). But in my experience a single result doesn’t tell you much. You really need at least two and hopefully several uBiome results to see what might be actionable. In my case, I want to know how my Clostridiales may have changed over time.</w:t>
+        <w:t xml:space="preserve"> and search for it in the section “All My Bacteria”. (As far as I know there’s no “searc</w:t>
+      </w:r>
+      <w:r>
+        <w:t xml:space="preserve">h” button yet on the uBiome dashboard). But in my experience a single result doesn’t tell you much. You really need at least two and hopefully several uBiome results to see what might be actionable. In my case, I want to know how my Clostridiales may have </w:t>
+      </w:r>
+      <w:r>
+        <w:t>changed over time.</w:t>
       </w:r>
     </w:p>
     <w:p>
       <w:r>
-        <w:t xml:space="preserve">I programmed a short Python script to generate a single Excel table with every bacteria I’ve ever found, and then a series of columns with the amount found in each sample. Something like</w:t>
-      </w:r>
-      <w:r>
-        <w:t xml:space="preserve"> </w:t>
-      </w:r>
-      <w:hyperlink r:id="rId24">
+        <w:t xml:space="preserve">I programmed a short Python script to generate a single Excel table with every bacteria I’ve ever found, and then a series of columns with the amount found in each sample. Something like </w:t>
+      </w:r>
+      <w:hyperlink r:id="rId7">
         <w:r>
           <w:rPr>
             <w:rStyle w:val="Link"/>
           </w:rPr>
-          <w:t xml:space="preserve">this</w:t>
+          <w:t>this</w:t>
         </w:r>
       </w:hyperlink>
       <w:r>
-        <w:t xml:space="preserve">:</w:t>
+        <w:t>:</w:t>
       </w:r>
     </w:p>
-    <w:p/>
     <w:p>
       <w:r>
-        <w:t xml:space="preserve">The data makes it easy to generate a chart showing how my Clostridiales changes over time:</w:t>
+        <w:drawing>
+          <wp:inline distT="0" distB="0" distL="0" distR="0">
+            <wp:extent cx="5943600" cy="1798320"/>
+            <wp:effectExtent l="0" t="0" r="0" b="0"/>
+            <wp:docPr id="1" name="Picture 1" descr="Excel sheet"/>
+            <wp:cNvGraphicFramePr>
+              <a:graphicFrameLocks xmlns:a="http://schemas.openxmlformats.org/drawingml/2006/main" noChangeAspect="1"/>
+            </wp:cNvGraphicFramePr>
+            <a:graphic xmlns:a="http://schemas.openxmlformats.org/drawingml/2006/main">
+              <a:graphicData uri="http://schemas.openxmlformats.org/drawingml/2006/picture">
+                <pic:pic xmlns:pic="http://schemas.openxmlformats.org/drawingml/2006/picture">
+                  <pic:nvPicPr>
+                    <pic:cNvPr id="0" name="Picture 1" descr="Excel sheet"/>
+                    <pic:cNvPicPr>
+                      <a:picLocks noChangeAspect="1" noChangeArrowheads="1"/>
+                    </pic:cNvPicPr>
+                  </pic:nvPicPr>
+                  <pic:blipFill>
+                    <a:blip r:embed="rId8" cstate="print">
+                      <a:extLst>
+                        <a:ext uri="{28A0092B-C50C-407E-A947-70E740481C1C}">
+                          <a14:useLocalDpi xmlns:a14="http://schemas.microsoft.com/office/drawing/2010/main" val="0"/>
+                        </a:ext>
+                      </a:extLst>
+                    </a:blip>
+                    <a:srcRect/>
+                    <a:stretch>
+                      <a:fillRect/>
+                    </a:stretch>
+                  </pic:blipFill>
+                  <pic:spPr bwMode="auto">
+                    <a:xfrm>
+                      <a:off x="0" y="0"/>
+                      <a:ext cx="5943600" cy="1798320"/>
+                    </a:xfrm>
+                    <a:prstGeom prst="rect">
+                      <a:avLst/>
+                    </a:prstGeom>
+                    <a:noFill/>
+                    <a:ln>
+                      <a:noFill/>
+                    </a:ln>
+                  </pic:spPr>
+                </pic:pic>
+              </a:graphicData>
+            </a:graphic>
+          </wp:inline>
+        </w:drawing>
       </w:r>
     </w:p>
-    <w:p/>
     <w:p>
       <w:r>
-        <w:t xml:space="preserve">Hmmm, in my case it looks like something happened since last fall to increase my Clostridiales levels. Maybe it was the potato starch I tried in order to</w:t>
-      </w:r>
-      <w:r>
-        <w:t xml:space="preserve"> </w:t>
-      </w:r>
-      <w:hyperlink r:id="rId25">
+        <w:t>The data makes it easy to generate a chart showing how my Clostridiales changes over time:</w:t>
+      </w:r>
+    </w:p>
+    <w:p>
+      <w:bookmarkStart w:id="1" w:name="_GoBack"/>
+      <w:r>
+        <w:lastRenderedPageBreak/>
+        <w:drawing>
+          <wp:inline distT="0" distB="0" distL="0" distR="0">
+            <wp:extent cx="5943600" cy="2607980"/>
+            <wp:effectExtent l="0" t="0" r="0" b="0"/>
+            <wp:docPr id="2" name="Picture 2" descr="Clostriales chart"/>
+            <wp:cNvGraphicFramePr>
+              <a:graphicFrameLocks xmlns:a="http://schemas.openxmlformats.org/drawingml/2006/main" noChangeAspect="1"/>
+            </wp:cNvGraphicFramePr>
+            <a:graphic xmlns:a="http://schemas.openxmlformats.org/drawingml/2006/main">
+              <a:graphicData uri="http://schemas.openxmlformats.org/drawingml/2006/picture">
+                <pic:pic xmlns:pic="http://schemas.openxmlformats.org/drawingml/2006/picture">
+                  <pic:nvPicPr>
+                    <pic:cNvPr id="0" name="Picture 3" descr="Clostriales chart"/>
+                    <pic:cNvPicPr>
+                      <a:picLocks noChangeAspect="1" noChangeArrowheads="1"/>
+                    </pic:cNvPicPr>
+                  </pic:nvPicPr>
+                  <pic:blipFill>
+                    <a:blip r:embed="rId9" cstate="print">
+                      <a:extLst>
+                        <a:ext uri="{28A0092B-C50C-407E-A947-70E740481C1C}">
+                          <a14:useLocalDpi xmlns:a14="http://schemas.microsoft.com/office/drawing/2010/main" val="0"/>
+                        </a:ext>
+                      </a:extLst>
+                    </a:blip>
+                    <a:srcRect/>
+                    <a:stretch>
+                      <a:fillRect/>
+                    </a:stretch>
+                  </pic:blipFill>
+                  <pic:spPr bwMode="auto">
+                    <a:xfrm>
+                      <a:off x="0" y="0"/>
+                      <a:ext cx="5943600" cy="2607980"/>
+                    </a:xfrm>
+                    <a:prstGeom prst="rect">
+                      <a:avLst/>
+                    </a:prstGeom>
+                    <a:noFill/>
+                    <a:ln>
+                      <a:noFill/>
+                    </a:ln>
+                  </pic:spPr>
+                </pic:pic>
+              </a:graphicData>
+            </a:graphic>
+          </wp:inline>
+        </w:drawing>
+      </w:r>
+      <w:bookmarkEnd w:id="1"/>
+    </w:p>
+    <w:p>
+      <w:r>
+        <w:t>Hmmm, in my case it looks like something happened since last fall to increase my Clo</w:t>
+      </w:r>
+      <w:r>
+        <w:t xml:space="preserve">stridiales levels. Maybe it was the potato starch I tried in order to </w:t>
+      </w:r>
+      <w:hyperlink r:id="rId10">
         <w:r>
           <w:rPr>
             <w:rStyle w:val="Link"/>
           </w:rPr>
-          <w:t xml:space="preserve">hack my sleep</w:t>
+          <w:t>hack my sleep</w:t>
         </w:r>
       </w:hyperlink>
       <w:r>
-        <w:t xml:space="preserve">? Was it my</w:t>
-      </w:r>
-      <w:r>
-        <w:t xml:space="preserve"> </w:t>
-      </w:r>
-      <w:hyperlink r:id="rId26">
+        <w:t xml:space="preserve">? Was it my </w:t>
+      </w:r>
+      <w:hyperlink r:id="rId11">
         <w:r>
           <w:rPr>
             <w:rStyle w:val="Link"/>
           </w:rPr>
-          <w:t xml:space="preserve">trip to Central America</w:t>
+          <w:t>trip to Central America</w:t>
         </w:r>
       </w:hyperlink>
       <w:r>
-        <w:t xml:space="preserve"> </w:t>
-      </w:r>
-      <w:r>
-        <w:t xml:space="preserve">in February? And of course the biggest question: has the increase affected my cognitive flexibility? I’m</w:t>
-      </w:r>
-      <w:r>
-        <w:t xml:space="preserve"> </w:t>
-      </w:r>
-      <w:hyperlink r:id="rId27">
+        <w:t xml:space="preserve"> in </w:t>
+      </w:r>
+      <w:r>
+        <w:t xml:space="preserve">February? And of course the biggest question: has the increase affected my cognitive flexibility? I’m </w:t>
+      </w:r>
+      <w:hyperlink r:id="rId12">
         <w:r>
           <w:rPr>
             <w:rStyle w:val="Link"/>
           </w:rPr>
-          <w:t xml:space="preserve">not really sure</w:t>
+          <w:t>not really sure</w:t>
         </w:r>
       </w:hyperlink>
       <w:r>
-        <w:t xml:space="preserve">. Whatever happened, the level of Clostridiales seems to have stabilized in the past couple of months.</w:t>
+        <w:t>. Whatever happened, the level of Clostridiales seems to have</w:t>
+      </w:r>
+      <w:r>
+        <w:t xml:space="preserve"> stabilized in the past couple of months.</w:t>
       </w:r>
     </w:p>
     <w:p>
       <w:r>
-        <w:t xml:space="preserve">uBiome has identified more than 900 unique taxa (groups of organisms) in the half-dozen samples I've submitted over the past year, and after running this script I have them all laid out on a single page. Now, armed with this one spreadsheet I can search anytime for a new microbe and quickly see if I have it now, or if it's ever been detected in a previous test. Reading news about microbiome has taken on a whole new personal meaning when I can see if the discovery relates to me.</w:t>
+        <w:t>uBiome has identified more than 900 unique taxa (groups of organisms) in the half-dozen samples I've submitted over the past year, and after running this script I have them all laid out on a single page. Now, armed</w:t>
+      </w:r>
+      <w:r>
+        <w:t xml:space="preserve"> with this one spreadsheet I can search anytime for a new microbe and quickly see if I have it now, or if it's ever been detected in a previous test. Reading news about microbiome has taken on a whole new personal meaning when I can see if the discovery re</w:t>
+      </w:r>
+      <w:r>
+        <w:t>lates to me.</w:t>
       </w:r>
     </w:p>
     <w:p>
       <w:r>
-        <w:t xml:space="preserve">If you know a little Python, you can make the same spreadsheet with your samples using the ubiome.py Python module on the</w:t>
-      </w:r>
-      <w:r>
-        <w:t xml:space="preserve"> </w:t>
-      </w:r>
-      <w:hyperlink r:id="rId28">
+        <w:t xml:space="preserve">If you know a little Python, you can make the same spreadsheet with your samples using the ubiome.py Python module on the </w:t>
+      </w:r>
+      <w:hyperlink r:id="rId13">
         <w:r>
           <w:rPr>
             <w:rStyle w:val="Link"/>
           </w:rPr>
-          <w:t xml:space="preserve">ubiome-opensource GitHub repository</w:t>
+          <w:t>ubiome-opensource GitHub repository</w:t>
         </w:r>
       </w:hyperlink>
       <w:r>
-        <w:t xml:space="preserve">; the script that generated my spreadsheet is</w:t>
-      </w:r>
-      <w:r>
-        <w:t xml:space="preserve"> </w:t>
-      </w:r>
-      <w:hyperlink r:id="rId29">
+        <w:t>; the script that generated my</w:t>
+      </w:r>
+      <w:r>
+        <w:t xml:space="preserve"> spreadsheet is </w:t>
+      </w:r>
+      <w:hyperlink r:id="rId14">
         <w:r>
           <w:rPr>
             <w:rStyle w:val="Link"/>
           </w:rPr>
-          <w:t xml:space="preserve">there</w:t>
+          <w:t>there</w:t>
         </w:r>
       </w:hyperlink>
       <w:r>
-        <w:t xml:space="preserve"> </w:t>
-      </w:r>
-      <w:r>
-        <w:t xml:space="preserve">too as an example. And while you’re at it, please upload your own uBiome sample results to the same repository so we can compare.</w:t>
+        <w:t xml:space="preserve"> too as an example. And while you’re at it, please upload your own uBiome sample results to the same repository so we can compare.</w:t>
       </w:r>
     </w:p>
-    <w:sectPr/>
+    <w:sectPr>
+      <w:pgSz w:w="12240" w:h="15840"/>
+      <w:pgMar w:top="1440" w:right="1440" w:bottom="1440" w:left="1440" w:header="720" w:footer="720" w:gutter="0"/>
+      <w:cols w:space="720"/>
+    </w:sectPr>
   </w:body>
 </w:document>
 </file>
 
-<file path=word/footnotes.xml><?xml version="1.0" encoding="utf-8"?>
-<w:footnotes xmlns:w="http://schemas.openxmlformats.org/wordprocessingml/2006/main" xmlns:m="http://schemas.openxmlformats.org/officeDocument/2006/math" xmlns:r="http://schemas.openxmlformats.org/officeDocument/2006/relationships" xmlns:o="urn:schemas-microsoft-com:office:office" xmlns:v="urn:schemas-microsoft-com:vml" xmlns:w10="urn:schemas-microsoft-com:office:word" xmlns:a="http://schemas.openxmlformats.org/drawingml/2006/main" xmlns:pic="http://schemas.openxmlformats.org/drawingml/2006/picture" xmlns:wp="http://schemas.openxmlformats.org/drawingml/2006/wordprocessingDrawing"/>
-</file>
-
 <file path=word/numbering.xml><?xml version="1.0" encoding="utf-8"?>
-<w:numbering xmlns:w="http://schemas.openxmlformats.org/wordprocessingml/2006/main">
+<w:numbering xmlns:wpc="http://schemas.microsoft.com/office/word/2010/wordprocessingCanvas" xmlns:mc="http://schemas.openxmlformats.org/markup-compatibility/2006" xmlns:o="urn:schemas-microsoft-com:office:office" xmlns:r="http://schemas.openxmlformats.org/officeDocument/2006/relationships" xmlns:m="http://schemas.openxmlformats.org/officeDocument/2006/math" xmlns:v="urn:schemas-microsoft-com:vml" xmlns:wp14="http://schemas.microsoft.com/office/word/2010/wordprocessingDrawing" xmlns:wp="http://schemas.openxmlformats.org/drawingml/2006/wordprocessingDrawing" xmlns:w10="urn:schemas-microsoft-com:office:word" xmlns:w="http://schemas.openxmlformats.org/wordprocessingml/2006/main" xmlns:w14="http://schemas.microsoft.com/office/word/2010/wordml" xmlns:w15="http://schemas.microsoft.com/office/word/2012/wordml" xmlns:wpg="http://schemas.microsoft.com/office/word/2010/wordprocessingGroup" xmlns:wpi="http://schemas.microsoft.com/office/word/2010/wordprocessingInk" xmlns:wne="http://schemas.microsoft.com/office/word/2006/wordml" xmlns:wps="http://schemas.microsoft.com/office/word/2010/wordprocessingShape" mc:Ignorable="w14 w15 wp14">
   <w:abstractNum w:abstractNumId="0">
-    <w:nsid w:val="e17f69ba"/>
+    <w:nsid w:val="E17F69BA"/>
     <w:multiLevelType w:val="multilevel"/>
+    <w:tmpl w:val="49CA3E0E"/>
     <w:lvl w:ilvl="0">
       <w:numFmt w:val="bullet"/>
       <w:lvlText w:val=" "/>
@@ -264,10 +364,21 @@
         <w:ind w:left="4800" w:hanging="480"/>
       </w:pPr>
     </w:lvl>
+    <w:lvl w:ilvl="7">
+      <w:numFmt w:val="decimal"/>
+      <w:lvlText w:val=""/>
+      <w:lvlJc w:val="left"/>
+    </w:lvl>
+    <w:lvl w:ilvl="8">
+      <w:numFmt w:val="decimal"/>
+      <w:lvlText w:val=""/>
+      <w:lvlJc w:val="left"/>
+    </w:lvl>
   </w:abstractNum>
-  <w:abstractNum w:abstractNumId="990">
-    <w:nsid w:val="18097d18"/>
+  <w:abstractNum w:abstractNumId="1">
+    <w:nsid w:val="18097D18"/>
     <w:multiLevelType w:val="multilevel"/>
+    <w:tmpl w:val="056E9CA4"/>
     <w:lvl w:ilvl="0">
       <w:numFmt w:val="bullet"/>
       <w:lvlText w:val=" "/>
@@ -345,18 +456,28 @@
         <w:ind w:left="4800" w:hanging="480"/>
       </w:pPr>
     </w:lvl>
+    <w:lvl w:ilvl="7">
+      <w:numFmt w:val="decimal"/>
+      <w:lvlText w:val=""/>
+      <w:lvlJc w:val="left"/>
+    </w:lvl>
+    <w:lvl w:ilvl="8">
+      <w:numFmt w:val="decimal"/>
+      <w:lvlText w:val=""/>
+      <w:lvlJc w:val="left"/>
+    </w:lvl>
   </w:abstractNum>
   <w:num w:numId="1">
     <w:abstractNumId w:val="0"/>
   </w:num>
-  <w:num w:numId="1000">
-    <w:abstractNumId w:val="990"/>
+  <w:num w:numId="2">
+    <w:abstractNumId w:val="1"/>
   </w:num>
 </w:numbering>
 </file>
 
 <file path=word/styles.xml><?xml version="1.0" encoding="utf-8"?>
-<w:styles xmlns:r="http://schemas.openxmlformats.org/officeDocument/2006/relationships" xmlns:w="http://schemas.openxmlformats.org/wordprocessingml/2006/main">
+<w:styles xmlns:mc="http://schemas.openxmlformats.org/markup-compatibility/2006" xmlns:r="http://schemas.openxmlformats.org/officeDocument/2006/relationships" xmlns:w="http://schemas.openxmlformats.org/wordprocessingml/2006/main" xmlns:w14="http://schemas.microsoft.com/office/word/2010/wordml" xmlns:w15="http://schemas.microsoft.com/office/word/2012/wordml" mc:Ignorable="w14 w15">
   <w:docDefaults>
     <w:rPrDefault>
       <w:rPr>
@@ -372,7 +493,328 @@
       </w:pPr>
     </w:pPrDefault>
   </w:docDefaults>
-  <w:latentStyles w:defLockedState="0" w:defUIPriority="0" w:defSemiHidden="0" w:defUnhideWhenUsed="0" w:defQFormat="0" w:count="276"/>
+  <w:latentStyles w:defLockedState="0" w:defUIPriority="0" w:defSemiHidden="0" w:defUnhideWhenUsed="0" w:defQFormat="0" w:count="371">
+    <w:lsdException w:name="index 1" w:semiHidden="1" w:unhideWhenUsed="1"/>
+    <w:lsdException w:name="index 7" w:semiHidden="1" w:unhideWhenUsed="1"/>
+    <w:lsdException w:name="index 8" w:semiHidden="1" w:unhideWhenUsed="1"/>
+    <w:lsdException w:name="index 9" w:semiHidden="1" w:unhideWhenUsed="1"/>
+    <w:lsdException w:name="toc 1" w:semiHidden="1" w:unhideWhenUsed="1"/>
+    <w:lsdException w:name="toc 2" w:semiHidden="1" w:unhideWhenUsed="1"/>
+    <w:lsdException w:name="toc 3" w:semiHidden="1" w:unhideWhenUsed="1"/>
+    <w:lsdException w:name="toc 4" w:semiHidden="1" w:unhideWhenUsed="1"/>
+    <w:lsdException w:name="toc 5" w:semiHidden="1" w:unhideWhenUsed="1"/>
+    <w:lsdException w:name="toc 6" w:semiHidden="1" w:unhideWhenUsed="1"/>
+    <w:lsdException w:name="toc 7" w:semiHidden="1" w:unhideWhenUsed="1"/>
+    <w:lsdException w:name="toc 8" w:semiHidden="1" w:unhideWhenUsed="1"/>
+    <w:lsdException w:name="toc 9" w:semiHidden="1" w:unhideWhenUsed="1"/>
+    <w:lsdException w:name="Normal Indent" w:semiHidden="1" w:unhideWhenUsed="1"/>
+    <w:lsdException w:name="footnote text" w:semiHidden="1" w:unhideWhenUsed="1"/>
+    <w:lsdException w:name="annotation text" w:semiHidden="1" w:unhideWhenUsed="1"/>
+    <w:lsdException w:name="header" w:semiHidden="1" w:unhideWhenUsed="1"/>
+    <w:lsdException w:name="footer" w:semiHidden="1" w:unhideWhenUsed="1"/>
+    <w:lsdException w:name="index heading" w:semiHidden="1" w:unhideWhenUsed="1"/>
+    <w:lsdException w:name="caption" w:semiHidden="1" w:unhideWhenUsed="1"/>
+    <w:lsdException w:name="table of figures" w:semiHidden="1" w:unhideWhenUsed="1"/>
+    <w:lsdException w:name="envelope address" w:semiHidden="1" w:unhideWhenUsed="1"/>
+    <w:lsdException w:name="envelope return" w:semiHidden="1" w:unhideWhenUsed="1"/>
+    <w:lsdException w:name="footnote reference" w:semiHidden="1" w:unhideWhenUsed="1"/>
+    <w:lsdException w:name="annotation reference" w:semiHidden="1" w:unhideWhenUsed="1"/>
+    <w:lsdException w:name="line number" w:semiHidden="1" w:unhideWhenUsed="1"/>
+    <w:lsdException w:name="page number" w:semiHidden="1" w:unhideWhenUsed="1"/>
+    <w:lsdException w:name="endnote reference" w:semiHidden="1" w:unhideWhenUsed="1"/>
+    <w:lsdException w:name="endnote text" w:semiHidden="1" w:unhideWhenUsed="1"/>
+    <w:lsdException w:name="table of authorities" w:semiHidden="1" w:unhideWhenUsed="1"/>
+    <w:lsdException w:name="macro" w:semiHidden="1" w:unhideWhenUsed="1"/>
+    <w:lsdException w:name="toa heading" w:semiHidden="1" w:unhideWhenUsed="1"/>
+    <w:lsdException w:name="List" w:semiHidden="1" w:unhideWhenUsed="1"/>
+    <w:lsdException w:name="List Bullet" w:semiHidden="1" w:unhideWhenUsed="1"/>
+    <w:lsdException w:name="List Number" w:semiHidden="1" w:unhideWhenUsed="1"/>
+    <w:lsdException w:name="List 2" w:semiHidden="1" w:unhideWhenUsed="1"/>
+    <w:lsdException w:name="List 3" w:semiHidden="1" w:unhideWhenUsed="1"/>
+    <w:lsdException w:name="List 4" w:semiHidden="1" w:unhideWhenUsed="1"/>
+    <w:lsdException w:name="List 5" w:semiHidden="1" w:unhideWhenUsed="1"/>
+    <w:lsdException w:name="List Bullet 2" w:semiHidden="1" w:unhideWhenUsed="1"/>
+    <w:lsdException w:name="List Bullet 3" w:semiHidden="1" w:unhideWhenUsed="1"/>
+    <w:lsdException w:name="List Bullet 4" w:semiHidden="1" w:unhideWhenUsed="1"/>
+    <w:lsdException w:name="List Bullet 5" w:semiHidden="1" w:unhideWhenUsed="1"/>
+    <w:lsdException w:name="List Number 3" w:semiHidden="1" w:unhideWhenUsed="1"/>
+    <w:lsdException w:name="List Number 4" w:semiHidden="1" w:unhideWhenUsed="1"/>
+    <w:lsdException w:name="Closing" w:semiHidden="1" w:unhideWhenUsed="1"/>
+    <w:lsdException w:name="Signature" w:semiHidden="1" w:unhideWhenUsed="1"/>
+    <w:lsdException w:name="Default Paragraph Font" w:semiHidden="1" w:unhideWhenUsed="1"/>
+    <w:lsdException w:name="Body Text" w:semiHidden="1" w:unhideWhenUsed="1"/>
+    <w:lsdException w:name="Body Text Indent" w:semiHidden="1" w:unhideWhenUsed="1"/>
+    <w:lsdException w:name="List Continue" w:semiHidden="1" w:unhideWhenUsed="1"/>
+    <w:lsdException w:name="List Continue 2" w:semiHidden="1" w:unhideWhenUsed="1"/>
+    <w:lsdException w:name="List Continue 3" w:semiHidden="1" w:unhideWhenUsed="1"/>
+    <w:lsdException w:name="List Continue 4" w:semiHidden="1" w:unhideWhenUsed="1"/>
+    <w:lsdException w:name="List Continue 5" w:semiHidden="1" w:unhideWhenUsed="1"/>
+    <w:lsdException w:name="Message Header" w:semiHidden="1" w:unhideWhenUsed="1"/>
+    <w:lsdException w:name="Salutation" w:semiHidden="1" w:unhideWhenUsed="1"/>
+    <w:lsdException w:name="Date" w:semiHidden="1" w:unhideWhenUsed="1"/>
+    <w:lsdException w:name="Body Text First Indent" w:semiHidden="1" w:unhideWhenUsed="1"/>
+    <w:lsdException w:name="Body Text First Indent 2" w:semiHidden="1" w:unhideWhenUsed="1"/>
+    <w:lsdException w:name="Note Heading" w:semiHidden="1" w:unhideWhenUsed="1"/>
+    <w:lsdException w:name="Body Text 2" w:semiHidden="1" w:unhideWhenUsed="1"/>
+    <w:lsdException w:name="Body Text 3" w:semiHidden="1" w:unhideWhenUsed="1"/>
+    <w:lsdException w:name="Body Text Indent 2" w:semiHidden="1" w:unhideWhenUsed="1"/>
+    <w:lsdException w:name="Document Map" w:semiHidden="1" w:unhideWhenUsed="1"/>
+    <w:lsdException w:name="Plain Text" w:semiHidden="1" w:unhideWhenUsed="1"/>
+    <w:lsdException w:name="E-mail Signature" w:semiHidden="1" w:unhideWhenUsed="1"/>
+    <w:lsdException w:name="HTML Top of Form" w:semiHidden="1" w:unhideWhenUsed="1"/>
+    <w:lsdException w:name="HTML Bottom of Form" w:semiHidden="1" w:unhideWhenUsed="1"/>
+    <w:lsdException w:name="Normal (Web)" w:semiHidden="1" w:unhideWhenUsed="1"/>
+    <w:lsdException w:name="HTML Acronym" w:semiHidden="1" w:unhideWhenUsed="1"/>
+    <w:lsdException w:name="HTML Address" w:semiHidden="1" w:unhideWhenUsed="1"/>
+    <w:lsdException w:name="HTML Cite" w:semiHidden="1" w:unhideWhenUsed="1"/>
+    <w:lsdException w:name="HTML Code" w:semiHidden="1" w:unhideWhenUsed="1"/>
+    <w:lsdException w:name="HTML Definition" w:semiHidden="1" w:unhideWhenUsed="1"/>
+    <w:lsdException w:name="HTML Keyboard" w:semiHidden="1" w:unhideWhenUsed="1"/>
+    <w:lsdException w:name="HTML Preformatted" w:semiHidden="1" w:unhideWhenUsed="1"/>
+    <w:lsdException w:name="HTML Sample" w:semiHidden="1" w:unhideWhenUsed="1"/>
+    <w:lsdException w:name="HTML Typewriter" w:semiHidden="1" w:unhideWhenUsed="1"/>
+    <w:lsdException w:name="HTML Variable" w:semiHidden="1" w:unhideWhenUsed="1"/>
+    <w:lsdException w:name="Normal Table" w:semiHidden="1" w:unhideWhenUsed="1"/>
+    <w:lsdException w:name="annotation subject" w:semiHidden="1" w:unhideWhenUsed="1"/>
+    <w:lsdException w:name="No List" w:semiHidden="1" w:unhideWhenUsed="1"/>
+    <w:lsdException w:name="Outline List 1" w:semiHidden="1" w:unhideWhenUsed="1"/>
+    <w:lsdException w:name="Outline List 2" w:semiHidden="1" w:unhideWhenUsed="1"/>
+    <w:lsdException w:name="Outline List 3" w:semiHidden="1" w:unhideWhenUsed="1"/>
+    <w:lsdException w:name="Table Simple 1" w:semiHidden="1" w:unhideWhenUsed="1"/>
+    <w:lsdException w:name="Table Simple 2" w:semiHidden="1" w:unhideWhenUsed="1"/>
+    <w:lsdException w:name="Table Simple 3" w:semiHidden="1" w:unhideWhenUsed="1"/>
+    <w:lsdException w:name="Table Classic 1" w:semiHidden="1" w:unhideWhenUsed="1"/>
+    <w:lsdException w:name="Table Classic 2" w:semiHidden="1" w:unhideWhenUsed="1"/>
+    <w:lsdException w:name="Table Classic 3" w:semiHidden="1" w:unhideWhenUsed="1"/>
+    <w:lsdException w:name="Table Classic 4" w:semiHidden="1" w:unhideWhenUsed="1"/>
+    <w:lsdException w:name="Table Colorful 1" w:semiHidden="1" w:unhideWhenUsed="1"/>
+    <w:lsdException w:name="Table Colorful 2" w:semiHidden="1" w:unhideWhenUsed="1"/>
+    <w:lsdException w:name="Table Colorful 3" w:semiHidden="1" w:unhideWhenUsed="1"/>
+    <w:lsdException w:name="Table Columns 1" w:semiHidden="1" w:unhideWhenUsed="1"/>
+    <w:lsdException w:name="Table Columns 2" w:semiHidden="1" w:unhideWhenUsed="1"/>
+    <w:lsdException w:name="Table Columns 3" w:semiHidden="1" w:unhideWhenUsed="1"/>
+    <w:lsdException w:name="Table Columns 4" w:semiHidden="1" w:unhideWhenUsed="1"/>
+    <w:lsdException w:name="Table Columns 5" w:semiHidden="1" w:unhideWhenUsed="1"/>
+    <w:lsdException w:name="Table Grid 1" w:semiHidden="1" w:unhideWhenUsed="1"/>
+    <w:lsdException w:name="Table Grid 2" w:semiHidden="1" w:unhideWhenUsed="1"/>
+    <w:lsdException w:name="Table Grid 3" w:semiHidden="1" w:unhideWhenUsed="1"/>
+    <w:lsdException w:name="Table Grid 4" w:semiHidden="1" w:unhideWhenUsed="1"/>
+    <w:lsdException w:name="Table Grid 5" w:semiHidden="1" w:unhideWhenUsed="1"/>
+    <w:lsdException w:name="Table Grid 6" w:semiHidden="1" w:unhideWhenUsed="1"/>
+    <w:lsdException w:name="Table Grid 7" w:semiHidden="1" w:unhideWhenUsed="1"/>
+    <w:lsdException w:name="Table Grid 8" w:semiHidden="1" w:unhideWhenUsed="1"/>
+    <w:lsdException w:name="Table List 1" w:semiHidden="1" w:unhideWhenUsed="1"/>
+    <w:lsdException w:name="Table List 2" w:semiHidden="1" w:unhideWhenUsed="1"/>
+    <w:lsdException w:name="Table List 3" w:semiHidden="1" w:unhideWhenUsed="1"/>
+    <w:lsdException w:name="Table List 4" w:semiHidden="1" w:unhideWhenUsed="1"/>
+    <w:lsdException w:name="Table List 5" w:semiHidden="1" w:unhideWhenUsed="1"/>
+    <w:lsdException w:name="Table List 6" w:semiHidden="1" w:unhideWhenUsed="1"/>
+    <w:lsdException w:name="Table List 7" w:semiHidden="1" w:unhideWhenUsed="1"/>
+    <w:lsdException w:name="Table List 8" w:semiHidden="1" w:unhideWhenUsed="1"/>
+    <w:lsdException w:name="Table 3D effects 1" w:semiHidden="1" w:unhideWhenUsed="1"/>
+    <w:lsdException w:name="Table 3D effects 2" w:semiHidden="1" w:unhideWhenUsed="1"/>
+    <w:lsdException w:name="Table 3D effects 3" w:semiHidden="1" w:unhideWhenUsed="1"/>
+    <w:lsdException w:name="Table Contemporary" w:semiHidden="1" w:unhideWhenUsed="1"/>
+    <w:lsdException w:name="Table Elegant" w:semiHidden="1" w:unhideWhenUsed="1"/>
+    <w:lsdException w:name="Table Professional" w:semiHidden="1" w:unhideWhenUsed="1"/>
+    <w:lsdException w:name="Table Subtle 1" w:semiHidden="1" w:unhideWhenUsed="1"/>
+    <w:lsdException w:name="Table Subtle 2" w:semiHidden="1" w:unhideWhenUsed="1"/>
+    <w:lsdException w:name="Table Web 1" w:semiHidden="1" w:unhideWhenUsed="1"/>
+    <w:lsdException w:name="Table Web 2" w:semiHidden="1" w:unhideWhenUsed="1"/>
+    <w:lsdException w:name="Table Web 3" w:semiHidden="1" w:unhideWhenUsed="1"/>
+    <w:lsdException w:name="Balloon Text" w:semiHidden="1" w:unhideWhenUsed="1"/>
+    <w:lsdException w:name="Table Theme" w:semiHidden="1" w:unhideWhenUsed="1"/>
+    <w:lsdException w:name="Placeholder Text" w:semiHidden="1"/>
+    <w:lsdException w:name="Light Shading"/>
+    <w:lsdException w:name="Light List"/>
+    <w:lsdException w:name="Light Grid"/>
+    <w:lsdException w:name="Medium Shading 1"/>
+    <w:lsdException w:name="Medium Shading 2"/>
+    <w:lsdException w:name="Medium List 1"/>
+    <w:lsdException w:name="Medium List 2"/>
+    <w:lsdException w:name="Light Shading Accent 1"/>
+    <w:lsdException w:name="Light List Accent 1"/>
+    <w:lsdException w:name="Light Grid Accent 1"/>
+    <w:lsdException w:name="Medium Shading 1 Accent 1"/>
+    <w:lsdException w:name="Medium Shading 2 Accent 1"/>
+    <w:lsdException w:name="Medium List 1 Accent 1"/>
+    <w:lsdException w:name="Revision" w:semiHidden="1"/>
+    <w:lsdException w:name="Medium List 2 Accent 1"/>
+    <w:lsdException w:name="Medium Grid 1 Accent 1"/>
+    <w:lsdException w:name="Medium Grid 2 Accent 1"/>
+    <w:lsdException w:name="Medium Grid 3 Accent 1"/>
+    <w:lsdException w:name="Dark List Accent 1"/>
+    <w:lsdException w:name="Colorful Shading Accent 1"/>
+    <w:lsdException w:name="Colorful List Accent 1"/>
+    <w:lsdException w:name="Colorful Grid Accent 1"/>
+    <w:lsdException w:name="Light Shading Accent 2"/>
+    <w:lsdException w:name="Light List Accent 2"/>
+    <w:lsdException w:name="Light Grid Accent 2"/>
+    <w:lsdException w:name="Medium Shading 1 Accent 2"/>
+    <w:lsdException w:name="Medium Shading 2 Accent 2"/>
+    <w:lsdException w:name="Medium List 1 Accent 2"/>
+    <w:lsdException w:name="Medium List 2 Accent 2"/>
+    <w:lsdException w:name="Medium Grid 1 Accent 2"/>
+    <w:lsdException w:name="Medium Grid 2 Accent 2"/>
+    <w:lsdException w:name="Medium Grid 3 Accent 2"/>
+    <w:lsdException w:name="Dark List Accent 2"/>
+    <w:lsdException w:name="Colorful Shading Accent 2"/>
+    <w:lsdException w:name="Colorful List Accent 2"/>
+    <w:lsdException w:name="Colorful Grid Accent 2"/>
+    <w:lsdException w:name="Light Shading Accent 3"/>
+    <w:lsdException w:name="Light List Accent 3"/>
+    <w:lsdException w:name="Light Grid Accent 3"/>
+    <w:lsdException w:name="Medium Shading 1 Accent 3"/>
+    <w:lsdException w:name="Medium Shading 2 Accent 3"/>
+    <w:lsdException w:name="Medium List 1 Accent 3"/>
+    <w:lsdException w:name="Medium List 2 Accent 3"/>
+    <w:lsdException w:name="Medium Grid 1 Accent 3"/>
+    <w:lsdException w:name="Medium Grid 2 Accent 3"/>
+    <w:lsdException w:name="Medium Grid 3 Accent 3"/>
+    <w:lsdException w:name="Dark List Accent 3"/>
+    <w:lsdException w:name="Colorful Shading Accent 3"/>
+    <w:lsdException w:name="Colorful List Accent 3"/>
+    <w:lsdException w:name="Colorful Grid Accent 3"/>
+    <w:lsdException w:name="Light Shading Accent 4"/>
+    <w:lsdException w:name="Light List Accent 4"/>
+    <w:lsdException w:name="Light Grid Accent 4"/>
+    <w:lsdException w:name="Medium Shading 1 Accent 4"/>
+    <w:lsdException w:name="Medium Shading 2 Accent 4"/>
+    <w:lsdException w:name="Medium List 1 Accent 4"/>
+    <w:lsdException w:name="Medium List 2 Accent 4"/>
+    <w:lsdException w:name="Medium Grid 1 Accent 4"/>
+    <w:lsdException w:name="Medium Grid 2 Accent 4"/>
+    <w:lsdException w:name="Medium Grid 3 Accent 4"/>
+    <w:lsdException w:name="Dark List Accent 4"/>
+    <w:lsdException w:name="Colorful Shading Accent 4"/>
+    <w:lsdException w:name="Colorful List Accent 4"/>
+    <w:lsdException w:name="Colorful Grid Accent 4"/>
+    <w:lsdException w:name="Light Shading Accent 5"/>
+    <w:lsdException w:name="Light List Accent 5"/>
+    <w:lsdException w:name="Light Grid Accent 5"/>
+    <w:lsdException w:name="Medium Shading 1 Accent 5"/>
+    <w:lsdException w:name="Medium Shading 2 Accent 5"/>
+    <w:lsdException w:name="Medium List 1 Accent 5"/>
+    <w:lsdException w:name="Medium List 2 Accent 5"/>
+    <w:lsdException w:name="Medium Grid 1 Accent 5"/>
+    <w:lsdException w:name="Medium Grid 2 Accent 5"/>
+    <w:lsdException w:name="Medium Grid 3 Accent 5"/>
+    <w:lsdException w:name="Dark List Accent 5"/>
+    <w:lsdException w:name="Colorful Shading Accent 5"/>
+    <w:lsdException w:name="Colorful List Accent 5"/>
+    <w:lsdException w:name="Colorful Grid Accent 5"/>
+    <w:lsdException w:name="Light Shading Accent 6"/>
+    <w:lsdException w:name="Light List Accent 6"/>
+    <w:lsdException w:name="Light Grid Accent 6"/>
+    <w:lsdException w:name="Medium Shading 1 Accent 6"/>
+    <w:lsdException w:name="Medium Shading 2 Accent 6"/>
+    <w:lsdException w:name="Medium List 1 Accent 6"/>
+    <w:lsdException w:name="Medium List 2 Accent 6"/>
+    <w:lsdException w:name="Medium Grid 1 Accent 6"/>
+    <w:lsdException w:name="Medium Grid 2 Accent 6"/>
+    <w:lsdException w:name="Medium Grid 3 Accent 6"/>
+    <w:lsdException w:name="Dark List Accent 6"/>
+    <w:lsdException w:name="Colorful Shading Accent 6"/>
+    <w:lsdException w:name="Colorful List Accent 6"/>
+    <w:lsdException w:name="Colorful Grid Accent 6"/>
+    <w:lsdException w:name="Bibliography" w:semiHidden="1" w:unhideWhenUsed="1"/>
+    <w:lsdException w:name="TOC Heading" w:semiHidden="1" w:unhideWhenUsed="1"/>
+    <w:lsdException w:name="Grid Table 4" w:uiPriority="49"/>
+    <w:lsdException w:name="Grid Table 5 Dark" w:uiPriority="50"/>
+    <w:lsdException w:name="Grid Table 6 Colorful" w:uiPriority="51"/>
+    <w:lsdException w:name="Grid Table 7 Colorful" w:uiPriority="52"/>
+    <w:lsdException w:name="Grid Table 1 Light Accent 1" w:uiPriority="46"/>
+    <w:lsdException w:name="Grid Table 2 Accent 1" w:uiPriority="47"/>
+    <w:lsdException w:name="Grid Table 3 Accent 1" w:uiPriority="48"/>
+    <w:lsdException w:name="Grid Table 4 Accent 1" w:uiPriority="49"/>
+    <w:lsdException w:name="Grid Table 5 Dark Accent 1" w:uiPriority="50"/>
+    <w:lsdException w:name="Grid Table 6 Colorful Accent 1" w:uiPriority="51"/>
+    <w:lsdException w:name="Grid Table 7 Colorful Accent 1" w:uiPriority="52"/>
+    <w:lsdException w:name="Grid Table 1 Light Accent 2" w:uiPriority="46"/>
+    <w:lsdException w:name="Grid Table 2 Accent 2" w:uiPriority="47"/>
+    <w:lsdException w:name="Grid Table 3 Accent 2" w:uiPriority="48"/>
+    <w:lsdException w:name="Grid Table 4 Accent 2" w:uiPriority="49"/>
+    <w:lsdException w:name="Grid Table 5 Dark Accent 2" w:uiPriority="50"/>
+    <w:lsdException w:name="Grid Table 6 Colorful Accent 2" w:uiPriority="51"/>
+    <w:lsdException w:name="Grid Table 7 Colorful Accent 2" w:uiPriority="52"/>
+    <w:lsdException w:name="Grid Table 1 Light Accent 3" w:uiPriority="46"/>
+    <w:lsdException w:name="Grid Table 2 Accent 3" w:uiPriority="47"/>
+    <w:lsdException w:name="Grid Table 3 Accent 3" w:uiPriority="48"/>
+    <w:lsdException w:name="Grid Table 4 Accent 3" w:uiPriority="49"/>
+    <w:lsdException w:name="Grid Table 5 Dark Accent 3" w:uiPriority="50"/>
+    <w:lsdException w:name="Grid Table 6 Colorful Accent 3" w:uiPriority="51"/>
+    <w:lsdException w:name="Grid Table 7 Colorful Accent 3" w:uiPriority="52"/>
+    <w:lsdException w:name="Grid Table 1 Light Accent 4" w:uiPriority="46"/>
+    <w:lsdException w:name="Grid Table 2 Accent 4" w:uiPriority="47"/>
+    <w:lsdException w:name="Grid Table 3 Accent 4" w:uiPriority="48"/>
+    <w:lsdException w:name="Grid Table 4 Accent 4" w:uiPriority="49"/>
+    <w:lsdException w:name="Grid Table 5 Dark Accent 4" w:uiPriority="50"/>
+    <w:lsdException w:name="Grid Table 6 Colorful Accent 4" w:uiPriority="51"/>
+    <w:lsdException w:name="Grid Table 7 Colorful Accent 4" w:uiPriority="52"/>
+    <w:lsdException w:name="Grid Table 1 Light Accent 5" w:uiPriority="46"/>
+    <w:lsdException w:name="Grid Table 2 Accent 5" w:uiPriority="47"/>
+    <w:lsdException w:name="Grid Table 3 Accent 5" w:uiPriority="48"/>
+    <w:lsdException w:name="Grid Table 4 Accent 5" w:uiPriority="49"/>
+    <w:lsdException w:name="Grid Table 5 Dark Accent 5" w:uiPriority="50"/>
+    <w:lsdException w:name="Grid Table 6 Colorful Accent 5" w:uiPriority="51"/>
+    <w:lsdException w:name="Grid Table 7 Colorful Accent 5" w:uiPriority="52"/>
+    <w:lsdException w:name="Grid Table 1 Light Accent 6" w:uiPriority="46"/>
+    <w:lsdException w:name="Grid Table 2 Accent 6" w:uiPriority="47"/>
+    <w:lsdException w:name="Grid Table 3 Accent 6" w:uiPriority="48"/>
+    <w:lsdException w:name="Grid Table 4 Accent 6" w:uiPriority="49"/>
+    <w:lsdException w:name="Grid Table 5 Dark Accent 6" w:uiPriority="50"/>
+    <w:lsdException w:name="Grid Table 6 Colorful Accent 6" w:uiPriority="51"/>
+    <w:lsdException w:name="Grid Table 7 Colorful Accent 6" w:uiPriority="52"/>
+    <w:lsdException w:name="List Table 1 Light" w:uiPriority="46"/>
+    <w:lsdException w:name="List Table 2" w:uiPriority="47"/>
+    <w:lsdException w:name="List Table 3" w:uiPriority="48"/>
+    <w:lsdException w:name="List Table 4" w:uiPriority="49"/>
+    <w:lsdException w:name="List Table 5 Dark" w:uiPriority="50"/>
+    <w:lsdException w:name="List Table 6 Colorful" w:uiPriority="51"/>
+    <w:lsdException w:name="List Table 7 Colorful" w:uiPriority="52"/>
+    <w:lsdException w:name="List Table 1 Light Accent 1" w:uiPriority="46"/>
+    <w:lsdException w:name="List Table 2 Accent 1" w:uiPriority="47"/>
+    <w:lsdException w:name="List Table 3 Accent 1" w:uiPriority="48"/>
+    <w:lsdException w:name="List Table 4 Accent 1" w:uiPriority="49"/>
+    <w:lsdException w:name="List Table 5 Dark Accent 1" w:uiPriority="50"/>
+    <w:lsdException w:name="List Table 6 Colorful Accent 1" w:uiPriority="51"/>
+    <w:lsdException w:name="List Table 7 Colorful Accent 1" w:uiPriority="52"/>
+    <w:lsdException w:name="List Table 1 Light Accent 2" w:uiPriority="46"/>
+    <w:lsdException w:name="List Table 2 Accent 2" w:uiPriority="47"/>
+    <w:lsdException w:name="List Table 3 Accent 2" w:uiPriority="48"/>
+    <w:lsdException w:name="List Table 4 Accent 2" w:uiPriority="49"/>
+    <w:lsdException w:name="List Table 5 Dark Accent 2" w:uiPriority="50"/>
+    <w:lsdException w:name="List Table 6 Colorful Accent 2" w:uiPriority="51"/>
+    <w:lsdException w:name="List Table 7 Colorful Accent 2" w:uiPriority="52"/>
+    <w:lsdException w:name="List Table 1 Light Accent 3" w:uiPriority="46"/>
+    <w:lsdException w:name="List Table 2 Accent 3" w:uiPriority="47"/>
+    <w:lsdException w:name="List Table 3 Accent 3" w:uiPriority="48"/>
+    <w:lsdException w:name="List Table 4 Accent 3" w:uiPriority="49"/>
+    <w:lsdException w:name="List Table 5 Dark Accent 3" w:uiPriority="50"/>
+    <w:lsdException w:name="List Table 6 Colorful Accent 3" w:uiPriority="51"/>
+    <w:lsdException w:name="List Table 7 Colorful Accent 3" w:uiPriority="52"/>
+    <w:lsdException w:name="List Table 1 Light Accent 4" w:uiPriority="46"/>
+    <w:lsdException w:name="List Table 2 Accent 4" w:uiPriority="47"/>
+    <w:lsdException w:name="List Table 3 Accent 4" w:uiPriority="48"/>
+    <w:lsdException w:name="List Table 4 Accent 4" w:uiPriority="49"/>
+    <w:lsdException w:name="List Table 5 Dark Accent 4" w:uiPriority="50"/>
+    <w:lsdException w:name="List Table 6 Colorful Accent 4" w:uiPriority="51"/>
+    <w:lsdException w:name="List Table 7 Colorful Accent 4" w:uiPriority="52"/>
+    <w:lsdException w:name="List Table 1 Light Accent 5" w:uiPriority="46"/>
+    <w:lsdException w:name="List Table 2 Accent 5" w:uiPriority="47"/>
+    <w:lsdException w:name="List Table 3 Accent 5" w:uiPriority="48"/>
+    <w:lsdException w:name="List Table 4 Accent 5" w:uiPriority="49"/>
+    <w:lsdException w:name="List Table 5 Dark Accent 5" w:uiPriority="50"/>
+    <w:lsdException w:name="List Table 6 Colorful Accent 5" w:uiPriority="51"/>
+    <w:lsdException w:name="List Table 7 Colorful Accent 5" w:uiPriority="52"/>
+    <w:lsdException w:name="List Table 1 Light Accent 6" w:uiPriority="46"/>
+    <w:lsdException w:name="List Table 2 Accent 6" w:uiPriority="47"/>
+    <w:lsdException w:name="List Table 3 Accent 6" w:uiPriority="48"/>
+    <w:lsdException w:name="List Table 4 Accent 6" w:uiPriority="49"/>
+    <w:lsdException w:name="List Table 5 Dark Accent 6" w:uiPriority="50"/>
+    <w:lsdException w:name="List Table 6 Colorful Accent 6" w:uiPriority="51"/>
+    <w:lsdException w:name="List Table 7 Colorful Accent 6" w:uiPriority="52"/>
+  </w:latentStyles>
   <w:style w:type="paragraph" w:default="1" w:styleId="Normal">
     <w:name w:val="Normal"/>
     <w:qFormat/>
@@ -380,95 +822,8 @@
       <w:spacing w:before="180" w:after="180"/>
     </w:pPr>
   </w:style>
-  <w:style w:type="paragraph" w:styleId="Compact">
-    <w:name w:val="Compact"/>
-    <w:basedOn w:val="Normal"/>
-    <w:qFormat/>
-    <w:pPr>
-      <w:spacing w:before="36" w:after="36"/>
-    </w:pPr>
-  </w:style>
-  <w:style w:type="paragraph" w:styleId="Title">
-    <w:name w:val="Title"/>
-    <w:basedOn w:val="Normal"/>
-    <w:next w:val="Normal"/>
-    <w:qFormat/>
-    <w:pPr>
-      <w:keepNext/>
-      <w:keepLines/>
-      <w:spacing w:before="480" w:after="240"/>
-      <w:jc w:val="center"/>
-    </w:pPr>
-    <w:rPr>
-      <w:rFonts w:asciiTheme="majorHAnsi" w:eastAsiaTheme="majorEastAsia" w:hAnsiTheme="majorHAnsi" w:cstheme="majorBidi"/>
-      <w:b/>
-      <w:bCs/>
-      <w:color w:val="345A8A" w:themeColor="accent1" w:themeShade="B5"/>
-      <w:sz w:val="36"/>
-      <w:szCs w:val="36"/>
-    </w:rPr>
-  </w:style>
-  <w:style w:type="paragraph" w:styleId="Subtitle">
-    <w:name w:val="Subtitle"/>
-    <w:basedOn w:val="Title"/>
-    <w:next w:val="Normal"/>
-    <w:qFormat/>
-    <w:pPr>
-      <w:keepNext/>
-      <w:keepLines/>
-      <w:spacing w:before="240" w:after="240"/>
-      <w:jc w:val="center"/>
-    </w:pPr>
-    <w:rPr>
-      <w:sz w:val="30"/>
-      <w:szCs w:val="30"/>
-    </w:rPr>
-  </w:style>
-  <w:style w:type="paragraph" w:styleId="Author">
-    <w:name w:val="Author"/>
-    <w:next w:val="Normal"/>
-    <w:qFormat/>
-    <w:pPr>
-      <w:keepNext/>
-      <w:keepLines/>
-      <w:jc w:val="center"/>
-    </w:pPr>
-  </w:style>
-  <w:style w:type="paragraph" w:styleId="Date">
-    <w:name w:val="Date"/>
-    <w:next w:val="Normal"/>
-    <w:qFormat/>
-    <w:pPr>
-      <w:keepNext/>
-      <w:keepLines/>
-      <w:jc w:val="center"/>
-    </w:pPr>
-  </w:style>
-  <w:style w:type="paragraph" w:styleId="Abstract">
-    <w:name w:val="Abstract"/>
-    <w:basedOn w:val="Normal"/>
-    <w:next w:val="Normal"/>
-    <w:qFormat/>
-    <w:pPr>
-      <w:keepNext/>
-      <w:keepLines/>
-      <w:spacing w:before="300" w:after="300"/>
-    </w:pPr>
-    <w:rPr>
-      <w:sz w:val="20"/>
-      <w:szCs w:val="20"/>
-    </w:rPr>
-  </w:style>
-  <w:style w:type="paragraph" w:styleId="Bibliography">
-    <w:name w:val="Bibliography"/>
-    <w:basedOn w:val="Normal"/>
-    <w:next w:val="Bibliography"/>
-    <w:qFormat/>
-    <w:pPr/>
-    <w:rPr/>
-  </w:style>
   <w:style w:type="paragraph" w:styleId="Heading1">
-    <w:name w:val="Heading 1"/>
+    <w:name w:val="heading 1"/>
     <w:basedOn w:val="Normal"/>
     <w:next w:val="Normal"/>
     <w:uiPriority w:val="9"/>
@@ -489,7 +844,7 @@
     </w:rPr>
   </w:style>
   <w:style w:type="paragraph" w:styleId="Heading2">
-    <w:name w:val="Heading 2"/>
+    <w:name w:val="heading 2"/>
     <w:basedOn w:val="Normal"/>
     <w:next w:val="Normal"/>
     <w:uiPriority w:val="9"/>
@@ -511,7 +866,7 @@
     </w:rPr>
   </w:style>
   <w:style w:type="paragraph" w:styleId="Heading3">
-    <w:name w:val="Heading 3"/>
+    <w:name w:val="heading 3"/>
     <w:basedOn w:val="Normal"/>
     <w:next w:val="Normal"/>
     <w:uiPriority w:val="9"/>
@@ -521,7 +876,7 @@
       <w:keepNext/>
       <w:keepLines/>
       <w:spacing w:before="200" w:after="0"/>
-      <w:outlineLvl w:val="1"/>
+      <w:outlineLvl w:val="2"/>
     </w:pPr>
     <w:rPr>
       <w:rFonts w:asciiTheme="majorHAnsi" w:eastAsiaTheme="majorEastAsia" w:hAnsiTheme="majorHAnsi" w:cstheme="majorBidi"/>
@@ -533,7 +888,7 @@
     </w:rPr>
   </w:style>
   <w:style w:type="paragraph" w:styleId="Heading4">
-    <w:name w:val="Heading 4"/>
+    <w:name w:val="heading 4"/>
     <w:basedOn w:val="Normal"/>
     <w:next w:val="Normal"/>
     <w:uiPriority w:val="9"/>
@@ -543,19 +898,17 @@
       <w:keepNext/>
       <w:keepLines/>
       <w:spacing w:before="200" w:after="0"/>
-      <w:outlineLvl w:val="1"/>
+      <w:outlineLvl w:val="3"/>
     </w:pPr>
     <w:rPr>
       <w:rFonts w:asciiTheme="majorHAnsi" w:eastAsiaTheme="majorEastAsia" w:hAnsiTheme="majorHAnsi" w:cstheme="majorBidi"/>
       <w:b/>
       <w:bCs/>
       <w:color w:val="4F81BD" w:themeColor="accent1"/>
-      <w:sz w:val="24"/>
-      <w:szCs w:val="24"/>
     </w:rPr>
   </w:style>
   <w:style w:type="paragraph" w:styleId="Heading5">
-    <w:name w:val="Heading 5"/>
+    <w:name w:val="heading 5"/>
     <w:basedOn w:val="Normal"/>
     <w:next w:val="Normal"/>
     <w:uiPriority w:val="9"/>
@@ -565,52 +918,25 @@
       <w:keepNext/>
       <w:keepLines/>
       <w:spacing w:before="200" w:after="0"/>
-      <w:outlineLvl w:val="1"/>
+      <w:outlineLvl w:val="4"/>
     </w:pPr>
     <w:rPr>
       <w:rFonts w:asciiTheme="majorHAnsi" w:eastAsiaTheme="majorEastAsia" w:hAnsiTheme="majorHAnsi" w:cstheme="majorBidi"/>
       <w:i/>
       <w:iCs/>
       <w:color w:val="4F81BD" w:themeColor="accent1"/>
-      <w:sz w:val="24"/>
-      <w:szCs w:val="24"/>
-    </w:rPr>
-  </w:style>
-  <w:style w:type="paragraph" w:styleId="BlockQuote">
-    <w:name w:val="Block Quote"/>
-    <w:basedOn w:val="Normal"/>
-    <w:next w:val="Normal"/>
-    <w:uiPriority w:val="9"/>
-    <w:unhideWhenUsed/>
-    <w:qFormat/>
-    <w:pPr>
-      <w:spacing w:before="100" w:after="100"/>
-    </w:pPr>
-    <w:rPr>
-      <w:rFonts w:asciiTheme="majorHAnsi" w:eastAsiaTheme="majorEastAsia" w:hAnsiTheme="majorHAnsi" w:cstheme="majorBidi"/>
-      <w:bCs/>
-      <w:sz w:val="20"/>
-      <w:szCs w:val="20"/>
-    </w:rPr>
-  </w:style>
-  <w:style w:type="paragraph" w:styleId="FootnoteText">
-    <w:name w:val="Footnote Text"/>
-    <w:basedOn w:val="Normal"/>
-    <w:next w:val="FootnoteText"/>
-    <w:uiPriority w:val="9"/>
-    <w:unhideWhenUsed/>
-    <w:qFormat/>
+    </w:rPr>
   </w:style>
   <w:style w:type="character" w:default="1" w:styleId="DefaultParagraphFont">
     <w:name w:val="Default Paragraph Font"/>
+    <w:uiPriority w:val="1"/>
+    <w:unhideWhenUsed/>
+  </w:style>
+  <w:style w:type="table" w:default="1" w:styleId="TableNormal">
+    <w:name w:val="Normal Table"/>
+    <w:uiPriority w:val="99"/>
     <w:semiHidden/>
     <w:unhideWhenUsed/>
-  </w:style>
-  <w:style w:type="table" w:default="1" w:styleId="TableNormal">
-    <w:name w:val="Normal Table"/>
-    <w:semiHidden/>
-    <w:unhideWhenUsed/>
-    <w:qFormat/>
     <w:tblPr>
       <w:tblInd w:w="0" w:type="dxa"/>
       <w:tblCellMar>
@@ -621,7 +947,118 @@
       </w:tblCellMar>
     </w:tblPr>
   </w:style>
-  <w:style w:type="paragraph" w:styleId="DefinitionTerm">
+  <w:style w:type="numbering" w:default="1" w:styleId="NoList">
+    <w:name w:val="No List"/>
+    <w:uiPriority w:val="99"/>
+    <w:semiHidden/>
+    <w:unhideWhenUsed/>
+  </w:style>
+  <w:style w:type="paragraph" w:customStyle="1" w:styleId="Compact">
+    <w:name w:val="Compact"/>
+    <w:basedOn w:val="Normal"/>
+    <w:qFormat/>
+    <w:pPr>
+      <w:spacing w:before="36" w:after="36"/>
+    </w:pPr>
+  </w:style>
+  <w:style w:type="paragraph" w:styleId="Title">
+    <w:name w:val="Title"/>
+    <w:basedOn w:val="Normal"/>
+    <w:next w:val="Normal"/>
+    <w:qFormat/>
+    <w:pPr>
+      <w:keepNext/>
+      <w:keepLines/>
+      <w:spacing w:before="480" w:after="240"/>
+      <w:jc w:val="center"/>
+    </w:pPr>
+    <w:rPr>
+      <w:rFonts w:asciiTheme="majorHAnsi" w:eastAsiaTheme="majorEastAsia" w:hAnsiTheme="majorHAnsi" w:cstheme="majorBidi"/>
+      <w:b/>
+      <w:bCs/>
+      <w:color w:val="345A8A" w:themeColor="accent1" w:themeShade="B5"/>
+      <w:sz w:val="36"/>
+      <w:szCs w:val="36"/>
+    </w:rPr>
+  </w:style>
+  <w:style w:type="paragraph" w:styleId="Subtitle">
+    <w:name w:val="Subtitle"/>
+    <w:basedOn w:val="Title"/>
+    <w:next w:val="Normal"/>
+    <w:qFormat/>
+    <w:pPr>
+      <w:spacing w:before="240"/>
+    </w:pPr>
+    <w:rPr>
+      <w:sz w:val="30"/>
+      <w:szCs w:val="30"/>
+    </w:rPr>
+  </w:style>
+  <w:style w:type="paragraph" w:customStyle="1" w:styleId="Author">
+    <w:name w:val="Author"/>
+    <w:next w:val="Normal"/>
+    <w:qFormat/>
+    <w:pPr>
+      <w:keepNext/>
+      <w:keepLines/>
+      <w:jc w:val="center"/>
+    </w:pPr>
+  </w:style>
+  <w:style w:type="paragraph" w:styleId="Date">
+    <w:name w:val="Date"/>
+    <w:next w:val="Normal"/>
+    <w:qFormat/>
+    <w:pPr>
+      <w:keepNext/>
+      <w:keepLines/>
+      <w:jc w:val="center"/>
+    </w:pPr>
+  </w:style>
+  <w:style w:type="paragraph" w:customStyle="1" w:styleId="Abstract">
+    <w:name w:val="Abstract"/>
+    <w:basedOn w:val="Normal"/>
+    <w:next w:val="Normal"/>
+    <w:qFormat/>
+    <w:pPr>
+      <w:keepNext/>
+      <w:keepLines/>
+      <w:spacing w:before="300" w:after="300"/>
+    </w:pPr>
+    <w:rPr>
+      <w:sz w:val="20"/>
+      <w:szCs w:val="20"/>
+    </w:rPr>
+  </w:style>
+  <w:style w:type="paragraph" w:styleId="Bibliography">
+    <w:name w:val="Bibliography"/>
+    <w:basedOn w:val="Normal"/>
+    <w:qFormat/>
+  </w:style>
+  <w:style w:type="paragraph" w:customStyle="1" w:styleId="BlockQuote">
+    <w:name w:val="Block Quote"/>
+    <w:basedOn w:val="Normal"/>
+    <w:next w:val="Normal"/>
+    <w:uiPriority w:val="9"/>
+    <w:unhideWhenUsed/>
+    <w:qFormat/>
+    <w:pPr>
+      <w:spacing w:before="100" w:after="100"/>
+    </w:pPr>
+    <w:rPr>
+      <w:rFonts w:asciiTheme="majorHAnsi" w:eastAsiaTheme="majorEastAsia" w:hAnsiTheme="majorHAnsi" w:cstheme="majorBidi"/>
+      <w:bCs/>
+      <w:sz w:val="20"/>
+      <w:szCs w:val="20"/>
+    </w:rPr>
+  </w:style>
+  <w:style w:type="paragraph" w:styleId="FootnoteText">
+    <w:name w:val="footnote text"/>
+    <w:basedOn w:val="Normal"/>
+    <w:uiPriority w:val="9"/>
+    <w:unhideWhenUsed/>
+    <w:qFormat/>
+  </w:style>
+  <w:style w:type="paragraph" w:customStyle="1" w:styleId="DefinitionTerm">
     <w:name w:val="Definition Term"/>
     <w:basedOn w:val="Normal"/>
     <w:next w:val="Definition"/>
@@ -634,22 +1071,20 @@
       <w:b/>
     </w:rPr>
   </w:style>
-  <w:style w:type="paragraph" w:styleId="Definition">
+  <w:style w:type="paragraph" w:customStyle="1" w:styleId="Definition">
     <w:name w:val="Definition"/>
     <w:basedOn w:val="Normal"/>
   </w:style>
   <w:style w:type="paragraph" w:styleId="BodyText">
     <w:name w:val="Body Text"/>
     <w:basedOn w:val="Normal"/>
-    <w:link w:val="BodyTextChar"/>
     <w:pPr>
       <w:spacing w:after="120"/>
     </w:pPr>
   </w:style>
-  <w:style w:type="paragraph" w:styleId="TableCaption">
+  <w:style w:type="paragraph" w:customStyle="1" w:styleId="TableCaption">
     <w:name w:val="Table Caption"/>
     <w:basedOn w:val="Normal"/>
-    <w:link w:val="BodyTextChar"/>
     <w:pPr>
       <w:spacing w:before="0" w:after="120"/>
     </w:pPr>
@@ -657,7 +1092,7 @@
       <w:i/>
     </w:rPr>
   </w:style>
-  <w:style w:type="paragraph" w:styleId="ImageCaption">
+  <w:style w:type="paragraph" w:customStyle="1" w:styleId="ImageCaption">
     <w:name w:val="Image Caption"/>
     <w:basedOn w:val="Normal"/>
     <w:link w:val="BodyTextChar"/>
@@ -671,11 +1106,12 @@
   <w:style w:type="character" w:customStyle="1" w:styleId="BodyTextChar">
     <w:name w:val="Body Text Char"/>
     <w:basedOn w:val="DefaultParagraphFont"/>
-    <w:link w:val="BodyText"/>
+    <w:link w:val="ImageCaption"/>
   </w:style>
   <w:style w:type="character" w:customStyle="1" w:styleId="VerbatimChar">
     <w:name w:val="Verbatim Char"/>
     <w:basedOn w:val="BodyTextChar"/>
+    <w:link w:val="SourceCode"/>
     <w:rPr>
       <w:rFonts w:ascii="Consolas" w:hAnsi="Consolas"/>
       <w:sz w:val="22"/>
@@ -693,6 +1129,141 @@
     <w:basedOn w:val="BodyTextChar"/>
     <w:rPr>
       <w:color w:val="4F81BD" w:themeColor="accent1"/>
+    </w:rPr>
+  </w:style>
+  <w:style w:type="paragraph" w:customStyle="1" w:styleId="SourceCode0">
+    <w:name w:val="Source Code"/>
+    <w:basedOn w:val="Normal"/>
+    <w:pPr>
+      <w:wordWrap w:val="0"/>
+    </w:pPr>
+  </w:style>
+  <w:style w:type="character" w:customStyle="1" w:styleId="KeywordTok">
+    <w:name w:val="KeywordTok"/>
+    <w:basedOn w:val="VerbatimChar"/>
+    <w:rPr>
+      <w:rFonts w:ascii="Consolas" w:hAnsi="Consolas"/>
+      <w:b/>
+      <w:color w:val="007020"/>
+      <w:sz w:val="22"/>
+    </w:rPr>
+  </w:style>
+  <w:style w:type="character" w:customStyle="1" w:styleId="DataTypeTok">
+    <w:name w:val="DataTypeTok"/>
+    <w:basedOn w:val="VerbatimChar"/>
+    <w:rPr>
+      <w:rFonts w:ascii="Consolas" w:hAnsi="Consolas"/>
+      <w:color w:val="902000"/>
+      <w:sz w:val="22"/>
+    </w:rPr>
+  </w:style>
+  <w:style w:type="character" w:customStyle="1" w:styleId="DecValTok">
+    <w:name w:val="DecValTok"/>
+    <w:basedOn w:val="VerbatimChar"/>
+    <w:rPr>
+      <w:rFonts w:ascii="Consolas" w:hAnsi="Consolas"/>
+      <w:color w:val="40A070"/>
+      <w:sz w:val="22"/>
+    </w:rPr>
+  </w:style>
+  <w:style w:type="character" w:customStyle="1" w:styleId="BaseNTok">
+    <w:name w:val="BaseNTok"/>
+    <w:basedOn w:val="VerbatimChar"/>
+    <w:rPr>
+      <w:rFonts w:ascii="Consolas" w:hAnsi="Consolas"/>
+      <w:color w:val="40A070"/>
+      <w:sz w:val="22"/>
+    </w:rPr>
+  </w:style>
+  <w:style w:type="character" w:customStyle="1" w:styleId="FloatTok">
+    <w:name w:val="FloatTok"/>
+    <w:basedOn w:val="VerbatimChar"/>
+    <w:rPr>
+      <w:rFonts w:ascii="Consolas" w:hAnsi="Consolas"/>
+      <w:color w:val="40A070"/>
+      <w:sz w:val="22"/>
+    </w:rPr>
+  </w:style>
+  <w:style w:type="character" w:customStyle="1" w:styleId="CharTok">
+    <w:name w:val="CharTok"/>
+    <w:basedOn w:val="VerbatimChar"/>
+    <w:rPr>
+      <w:rFonts w:ascii="Consolas" w:hAnsi="Consolas"/>
+      <w:color w:val="4070A0"/>
+      <w:sz w:val="22"/>
+    </w:rPr>
+  </w:style>
+  <w:style w:type="character" w:customStyle="1" w:styleId="StringTok">
+    <w:name w:val="StringTok"/>
+    <w:basedOn w:val="VerbatimChar"/>
+    <w:rPr>
+      <w:rFonts w:ascii="Consolas" w:hAnsi="Consolas"/>
+      <w:color w:val="4070A0"/>
+      <w:sz w:val="22"/>
+    </w:rPr>
+  </w:style>
+  <w:style w:type="character" w:customStyle="1" w:styleId="CommentTok">
+    <w:name w:val="CommentTok"/>
+    <w:basedOn w:val="VerbatimChar"/>
+    <w:rPr>
+      <w:rFonts w:ascii="Consolas" w:hAnsi="Consolas"/>
+      <w:i/>
+      <w:color w:val="60A0B0"/>
+      <w:sz w:val="22"/>
+    </w:rPr>
+  </w:style>
+  <w:style w:type="character" w:customStyle="1" w:styleId="OtherTok">
+    <w:name w:val="OtherTok"/>
+    <w:basedOn w:val="VerbatimChar"/>
+    <w:rPr>
+      <w:rFonts w:ascii="Consolas" w:hAnsi="Consolas"/>
+      <w:color w:val="007020"/>
+      <w:sz w:val="22"/>
+    </w:rPr>
+  </w:style>
+  <w:style w:type="character" w:customStyle="1" w:styleId="AlertTok">
+    <w:name w:val="AlertTok"/>
+    <w:basedOn w:val="VerbatimChar"/>
+    <w:rPr>
+      <w:rFonts w:ascii="Consolas" w:hAnsi="Consolas"/>
+      <w:b/>
+      <w:color w:val="FF0000"/>
+      <w:sz w:val="22"/>
+    </w:rPr>
+  </w:style>
+  <w:style w:type="character" w:customStyle="1" w:styleId="FunctionTok">
+    <w:name w:val="FunctionTok"/>
+    <w:basedOn w:val="VerbatimChar"/>
+    <w:rPr>
+      <w:rFonts w:ascii="Consolas" w:hAnsi="Consolas"/>
+      <w:color w:val="06287E"/>
+      <w:sz w:val="22"/>
+    </w:rPr>
+  </w:style>
+  <w:style w:type="character" w:customStyle="1" w:styleId="RegionMarkerTok">
+    <w:name w:val="RegionMarkerTok"/>
+    <w:basedOn w:val="VerbatimChar"/>
+    <w:rPr>
+      <w:rFonts w:ascii="Consolas" w:hAnsi="Consolas"/>
+      <w:sz w:val="22"/>
+    </w:rPr>
+  </w:style>
+  <w:style w:type="character" w:customStyle="1" w:styleId="ErrorTok">
+    <w:name w:val="ErrorTok"/>
+    <w:basedOn w:val="VerbatimChar"/>
+    <w:rPr>
+      <w:rFonts w:ascii="Consolas" w:hAnsi="Consolas"/>
+      <w:b/>
+      <w:color w:val="FF0000"/>
+      <w:sz w:val="22"/>
+    </w:rPr>
+  </w:style>
+  <w:style w:type="character" w:customStyle="1" w:styleId="NormalTok">
+    <w:name w:val="NormalTok"/>
+    <w:basedOn w:val="VerbatimChar"/>
+    <w:rPr>
+      <w:rFonts w:ascii="Consolas" w:hAnsi="Consolas"/>
+      <w:sz w:val="22"/>
     </w:rPr>
   </w:style>
   <w:style w:type="paragraph" w:customStyle="1" w:styleId="SourceCode">
@@ -700,212 +1271,136 @@
     <w:basedOn w:val="Normal"/>
     <w:link w:val="VerbatimChar"/>
     <w:pPr>
-      <w:wordWrap w:val="off"/>
-    </w:pPr>
-  </w:style>
-  <w:style w:type="character" w:customStyle="1" w:styleId="KeywordTok">
+      <w:wordWrap w:val="0"/>
+    </w:pPr>
+  </w:style>
+  <w:style w:type="character" w:customStyle="1" w:styleId="KeywordTok0">
     <w:name w:val="KeywordTok"/>
     <w:basedOn w:val="VerbatimChar"/>
     <w:rPr>
+      <w:rFonts w:ascii="Consolas" w:hAnsi="Consolas"/>
+      <w:b/>
       <w:color w:val="007020"/>
+      <w:sz w:val="22"/>
+    </w:rPr>
+  </w:style>
+  <w:style w:type="character" w:customStyle="1" w:styleId="DataTypeTok0">
+    <w:name w:val="DataTypeTok"/>
+    <w:basedOn w:val="VerbatimChar"/>
+    <w:rPr>
+      <w:rFonts w:ascii="Consolas" w:hAnsi="Consolas"/>
+      <w:color w:val="902000"/>
+      <w:sz w:val="22"/>
+    </w:rPr>
+  </w:style>
+  <w:style w:type="character" w:customStyle="1" w:styleId="DecValTok0">
+    <w:name w:val="DecValTok"/>
+    <w:basedOn w:val="VerbatimChar"/>
+    <w:rPr>
+      <w:rFonts w:ascii="Consolas" w:hAnsi="Consolas"/>
+      <w:color w:val="40A070"/>
+      <w:sz w:val="22"/>
+    </w:rPr>
+  </w:style>
+  <w:style w:type="character" w:customStyle="1" w:styleId="BaseNTok0">
+    <w:name w:val="BaseNTok"/>
+    <w:basedOn w:val="VerbatimChar"/>
+    <w:rPr>
+      <w:rFonts w:ascii="Consolas" w:hAnsi="Consolas"/>
+      <w:color w:val="40A070"/>
+      <w:sz w:val="22"/>
+    </w:rPr>
+  </w:style>
+  <w:style w:type="character" w:customStyle="1" w:styleId="FloatTok0">
+    <w:name w:val="FloatTok"/>
+    <w:basedOn w:val="VerbatimChar"/>
+    <w:rPr>
+      <w:rFonts w:ascii="Consolas" w:hAnsi="Consolas"/>
+      <w:color w:val="40A070"/>
+      <w:sz w:val="22"/>
+    </w:rPr>
+  </w:style>
+  <w:style w:type="character" w:customStyle="1" w:styleId="CharTok0">
+    <w:name w:val="CharTok"/>
+    <w:basedOn w:val="VerbatimChar"/>
+    <w:rPr>
+      <w:rFonts w:ascii="Consolas" w:hAnsi="Consolas"/>
+      <w:color w:val="4070A0"/>
+      <w:sz w:val="22"/>
+    </w:rPr>
+  </w:style>
+  <w:style w:type="character" w:customStyle="1" w:styleId="StringTok0">
+    <w:name w:val="StringTok"/>
+    <w:basedOn w:val="VerbatimChar"/>
+    <w:rPr>
+      <w:rFonts w:ascii="Consolas" w:hAnsi="Consolas"/>
+      <w:color w:val="4070A0"/>
+      <w:sz w:val="22"/>
+    </w:rPr>
+  </w:style>
+  <w:style w:type="character" w:customStyle="1" w:styleId="CommentTok0">
+    <w:name w:val="CommentTok"/>
+    <w:basedOn w:val="VerbatimChar"/>
+    <w:rPr>
+      <w:rFonts w:ascii="Consolas" w:hAnsi="Consolas"/>
+      <w:i/>
+      <w:color w:val="60A0B0"/>
+      <w:sz w:val="22"/>
+    </w:rPr>
+  </w:style>
+  <w:style w:type="character" w:customStyle="1" w:styleId="OtherTok0">
+    <w:name w:val="OtherTok"/>
+    <w:basedOn w:val="VerbatimChar"/>
+    <w:rPr>
+      <w:rFonts w:ascii="Consolas" w:hAnsi="Consolas"/>
+      <w:color w:val="007020"/>
+      <w:sz w:val="22"/>
+    </w:rPr>
+  </w:style>
+  <w:style w:type="character" w:customStyle="1" w:styleId="AlertTok0">
+    <w:name w:val="AlertTok"/>
+    <w:basedOn w:val="VerbatimChar"/>
+    <w:rPr>
+      <w:rFonts w:ascii="Consolas" w:hAnsi="Consolas"/>
       <w:b/>
-    </w:rPr>
-  </w:style>
-  <w:style w:type="character" w:customStyle="1" w:styleId="DataTypeTok">
-    <w:name w:val="DataTypeTok"/>
-    <w:basedOn w:val="VerbatimChar"/>
-    <w:rPr>
-      <w:color w:val="902000"/>
-    </w:rPr>
-  </w:style>
-  <w:style w:type="character" w:customStyle="1" w:styleId="DecValTok">
-    <w:name w:val="DecValTok"/>
-    <w:basedOn w:val="VerbatimChar"/>
-    <w:rPr>
-      <w:color w:val="40a070"/>
-    </w:rPr>
-  </w:style>
-  <w:style w:type="character" w:customStyle="1" w:styleId="BaseNTok">
-    <w:name w:val="BaseNTok"/>
-    <w:basedOn w:val="VerbatimChar"/>
-    <w:rPr>
-      <w:color w:val="40a070"/>
-    </w:rPr>
-  </w:style>
-  <w:style w:type="character" w:customStyle="1" w:styleId="FloatTok">
-    <w:name w:val="FloatTok"/>
-    <w:basedOn w:val="VerbatimChar"/>
-    <w:rPr>
-      <w:color w:val="40a070"/>
-    </w:rPr>
-  </w:style>
-  <w:style w:type="character" w:customStyle="1" w:styleId="CharTok">
-    <w:name w:val="CharTok"/>
-    <w:basedOn w:val="VerbatimChar"/>
-    <w:rPr>
-      <w:color w:val="4070a0"/>
-    </w:rPr>
-  </w:style>
-  <w:style w:type="character" w:customStyle="1" w:styleId="StringTok">
-    <w:name w:val="StringTok"/>
-    <w:basedOn w:val="VerbatimChar"/>
-    <w:rPr>
-      <w:color w:val="4070a0"/>
-    </w:rPr>
-  </w:style>
-  <w:style w:type="character" w:customStyle="1" w:styleId="CommentTok">
-    <w:name w:val="CommentTok"/>
-    <w:basedOn w:val="VerbatimChar"/>
-    <w:rPr>
-      <w:color w:val="60a0b0"/>
-      <w:i/>
-    </w:rPr>
-  </w:style>
-  <w:style w:type="character" w:customStyle="1" w:styleId="OtherTok">
-    <w:name w:val="OtherTok"/>
-    <w:basedOn w:val="VerbatimChar"/>
-    <w:rPr>
-      <w:color w:val="007020"/>
-    </w:rPr>
-  </w:style>
-  <w:style w:type="character" w:customStyle="1" w:styleId="AlertTok">
-    <w:name w:val="AlertTok"/>
-    <w:basedOn w:val="VerbatimChar"/>
-    <w:rPr>
-      <w:color w:val="ff0000"/>
+      <w:color w:val="FF0000"/>
+      <w:sz w:val="22"/>
+    </w:rPr>
+  </w:style>
+  <w:style w:type="character" w:customStyle="1" w:styleId="FunctionTok0">
+    <w:name w:val="FunctionTok"/>
+    <w:basedOn w:val="VerbatimChar"/>
+    <w:rPr>
+      <w:rFonts w:ascii="Consolas" w:hAnsi="Consolas"/>
+      <w:color w:val="06287E"/>
+      <w:sz w:val="22"/>
+    </w:rPr>
+  </w:style>
+  <w:style w:type="character" w:customStyle="1" w:styleId="RegionMarkerTok0">
+    <w:name w:val="RegionMarkerTok"/>
+    <w:basedOn w:val="VerbatimChar"/>
+    <w:rPr>
+      <w:rFonts w:ascii="Consolas" w:hAnsi="Consolas"/>
+      <w:sz w:val="22"/>
+    </w:rPr>
+  </w:style>
+  <w:style w:type="character" w:customStyle="1" w:styleId="ErrorTok0">
+    <w:name w:val="ErrorTok"/>
+    <w:basedOn w:val="VerbatimChar"/>
+    <w:rPr>
+      <w:rFonts w:ascii="Consolas" w:hAnsi="Consolas"/>
       <w:b/>
-    </w:rPr>
-  </w:style>
-  <w:style w:type="character" w:customStyle="1" w:styleId="FunctionTok">
-    <w:name w:val="FunctionTok"/>
-    <w:basedOn w:val="VerbatimChar"/>
-    <w:rPr>
-      <w:color w:val="06287e"/>
-    </w:rPr>
-  </w:style>
-  <w:style w:type="character" w:customStyle="1" w:styleId="RegionMarkerTok">
-    <w:name w:val="RegionMarkerTok"/>
-    <w:basedOn w:val="VerbatimChar"/>
-    <w:rPr/>
-  </w:style>
-  <w:style w:type="character" w:customStyle="1" w:styleId="ErrorTok">
-    <w:name w:val="ErrorTok"/>
-    <w:basedOn w:val="VerbatimChar"/>
-    <w:rPr>
-      <w:color w:val="ff0000"/>
-      <w:b/>
-    </w:rPr>
-  </w:style>
-  <w:style w:type="character" w:customStyle="1" w:styleId="NormalTok">
+      <w:color w:val="FF0000"/>
+      <w:sz w:val="22"/>
+    </w:rPr>
+  </w:style>
+  <w:style w:type="character" w:customStyle="1" w:styleId="NormalTok0">
     <w:name w:val="NormalTok"/>
     <w:basedOn w:val="VerbatimChar"/>
-    <w:rPr/>
-  </w:style>
-  <w:style w:type="paragraph" w:customStyle="1" w:styleId="SourceCode">
-    <w:name w:val="Source Code"/>
-    <w:basedOn w:val="Normal"/>
-    <w:link w:val="VerbatimChar"/>
-    <w:pPr>
-      <w:wordWrap w:val="off"/>
-    </w:pPr>
-  </w:style>
-  <w:style w:type="character" w:customStyle="1" w:styleId="KeywordTok">
-    <w:name w:val="KeywordTok"/>
-    <w:basedOn w:val="VerbatimChar"/>
-    <w:rPr>
-      <w:color w:val="007020"/>
-      <w:b/>
-    </w:rPr>
-  </w:style>
-  <w:style w:type="character" w:customStyle="1" w:styleId="DataTypeTok">
-    <w:name w:val="DataTypeTok"/>
-    <w:basedOn w:val="VerbatimChar"/>
-    <w:rPr>
-      <w:color w:val="902000"/>
-    </w:rPr>
-  </w:style>
-  <w:style w:type="character" w:customStyle="1" w:styleId="DecValTok">
-    <w:name w:val="DecValTok"/>
-    <w:basedOn w:val="VerbatimChar"/>
-    <w:rPr>
-      <w:color w:val="40a070"/>
-    </w:rPr>
-  </w:style>
-  <w:style w:type="character" w:customStyle="1" w:styleId="BaseNTok">
-    <w:name w:val="BaseNTok"/>
-    <w:basedOn w:val="VerbatimChar"/>
-    <w:rPr>
-      <w:color w:val="40a070"/>
-    </w:rPr>
-  </w:style>
-  <w:style w:type="character" w:customStyle="1" w:styleId="FloatTok">
-    <w:name w:val="FloatTok"/>
-    <w:basedOn w:val="VerbatimChar"/>
-    <w:rPr>
-      <w:color w:val="40a070"/>
-    </w:rPr>
-  </w:style>
-  <w:style w:type="character" w:customStyle="1" w:styleId="CharTok">
-    <w:name w:val="CharTok"/>
-    <w:basedOn w:val="VerbatimChar"/>
-    <w:rPr>
-      <w:color w:val="4070a0"/>
-    </w:rPr>
-  </w:style>
-  <w:style w:type="character" w:customStyle="1" w:styleId="StringTok">
-    <w:name w:val="StringTok"/>
-    <w:basedOn w:val="VerbatimChar"/>
-    <w:rPr>
-      <w:color w:val="4070a0"/>
-    </w:rPr>
-  </w:style>
-  <w:style w:type="character" w:customStyle="1" w:styleId="CommentTok">
-    <w:name w:val="CommentTok"/>
-    <w:basedOn w:val="VerbatimChar"/>
-    <w:rPr>
-      <w:color w:val="60a0b0"/>
-      <w:i/>
-    </w:rPr>
-  </w:style>
-  <w:style w:type="character" w:customStyle="1" w:styleId="OtherTok">
-    <w:name w:val="OtherTok"/>
-    <w:basedOn w:val="VerbatimChar"/>
-    <w:rPr>
-      <w:color w:val="007020"/>
-    </w:rPr>
-  </w:style>
-  <w:style w:type="character" w:customStyle="1" w:styleId="AlertTok">
-    <w:name w:val="AlertTok"/>
-    <w:basedOn w:val="VerbatimChar"/>
-    <w:rPr>
-      <w:color w:val="ff0000"/>
-      <w:b/>
-    </w:rPr>
-  </w:style>
-  <w:style w:type="character" w:customStyle="1" w:styleId="FunctionTok">
-    <w:name w:val="FunctionTok"/>
-    <w:basedOn w:val="VerbatimChar"/>
-    <w:rPr>
-      <w:color w:val="06287e"/>
-    </w:rPr>
-  </w:style>
-  <w:style w:type="character" w:customStyle="1" w:styleId="RegionMarkerTok">
-    <w:name w:val="RegionMarkerTok"/>
-    <w:basedOn w:val="VerbatimChar"/>
-    <w:rPr/>
-  </w:style>
-  <w:style w:type="character" w:customStyle="1" w:styleId="ErrorTok">
-    <w:name w:val="ErrorTok"/>
-    <w:basedOn w:val="VerbatimChar"/>
-    <w:rPr>
-      <w:color w:val="ff0000"/>
-      <w:b/>
-    </w:rPr>
-  </w:style>
-  <w:style w:type="character" w:customStyle="1" w:styleId="NormalTok">
-    <w:name w:val="NormalTok"/>
-    <w:basedOn w:val="VerbatimChar"/>
-    <w:rPr/>
+    <w:rPr>
+      <w:rFonts w:ascii="Consolas" w:hAnsi="Consolas"/>
+      <w:sz w:val="22"/>
+    </w:rPr>
   </w:style>
 </w:styles>
 </file>

</xml_diff>